<commit_message>
JavaFX, Sing or AWT
</commit_message>
<xml_diff>
--- a/SemesterArbeit - Version0000001.docx
+++ b/SemesterArbeit - Version0000001.docx
@@ -406,18 +406,8 @@
                     <w:sz w:val="24"/>
                     <w:szCs w:val="24"/>
                   </w:rPr>
-                  <w:t xml:space="preserve">Titel der </w:t>
+                  <w:t>Titel der arbeit</w:t>
                 </w:r>
-                <w:proofErr w:type="spellStart"/>
-                <w:r>
-                  <w:rPr>
-                    <w:color w:val="2E74B5" w:themeColor="accent1" w:themeShade="BF"/>
-                    <w:sz w:val="24"/>
-                    <w:szCs w:val="24"/>
-                  </w:rPr>
-                  <w:t>arbeit</w:t>
-                </w:r>
-                <w:proofErr w:type="spellEnd"/>
               </w:p>
               <w:p>
                 <w:pPr>
@@ -1505,23 +1495,7 @@
           <w:rFonts w:ascii="Arial" w:hAnsi="Arial" w:cs="Arial"/>
           <w:color w:val="FF0000"/>
         </w:rPr>
-        <w:t xml:space="preserve">Wenn zwei gleichzeitig zur </w:t>
-      </w:r>
-      <w:proofErr w:type="spellStart"/>
-      <w:r>
-        <w:rPr>
-          <w:rFonts w:ascii="Arial" w:hAnsi="Arial" w:cs="Arial"/>
-          <w:color w:val="FF0000"/>
-        </w:rPr>
-        <w:t>Milisekunde</w:t>
-      </w:r>
-      <w:proofErr w:type="spellEnd"/>
-      <w:r>
-        <w:rPr>
-          <w:rFonts w:ascii="Arial" w:hAnsi="Arial" w:cs="Arial"/>
-          <w:color w:val="FF0000"/>
-        </w:rPr>
-        <w:t xml:space="preserve"> den gleichen Button klicken…</w:t>
+        <w:t>Wenn zwei gleichzeitig zur Milisekunde den gleichen Button klicken…</w:t>
       </w:r>
     </w:p>
     <w:p>
@@ -1544,71 +1518,7 @@
           <w:rFonts w:ascii="Arial" w:hAnsi="Arial" w:cs="Arial"/>
           <w:color w:val="FF0000"/>
         </w:rPr>
-        <w:t xml:space="preserve">Gibt Java AWT, Java Swing, sollte kein </w:t>
-      </w:r>
-      <w:proofErr w:type="gramStart"/>
-      <w:r>
-        <w:rPr>
-          <w:rFonts w:ascii="Arial" w:hAnsi="Arial" w:cs="Arial"/>
-          <w:color w:val="FF0000"/>
-        </w:rPr>
-        <w:t>durcheinander kommen</w:t>
-      </w:r>
-      <w:proofErr w:type="gramEnd"/>
-      <w:r>
-        <w:rPr>
-          <w:rFonts w:ascii="Arial" w:hAnsi="Arial" w:cs="Arial"/>
-          <w:color w:val="FF0000"/>
-        </w:rPr>
-        <w:t xml:space="preserve">, zumindest wenn das Programm in </w:t>
-      </w:r>
-      <w:proofErr w:type="spellStart"/>
-      <w:r>
-        <w:rPr>
-          <w:rFonts w:ascii="Arial" w:hAnsi="Arial" w:cs="Arial"/>
-          <w:color w:val="FF0000"/>
-        </w:rPr>
-        <w:t>zehntausendjahren</w:t>
-      </w:r>
-      <w:proofErr w:type="spellEnd"/>
-      <w:r>
-        <w:rPr>
-          <w:rFonts w:ascii="Arial" w:hAnsi="Arial" w:cs="Arial"/>
-          <w:color w:val="FF0000"/>
-        </w:rPr>
-        <w:t xml:space="preserve"> mal das krasse </w:t>
-      </w:r>
-      <w:proofErr w:type="spellStart"/>
-      <w:r>
-        <w:rPr>
-          <w:rFonts w:ascii="Arial" w:hAnsi="Arial" w:cs="Arial"/>
-          <w:color w:val="FF0000"/>
-        </w:rPr>
-        <w:t>hightech</w:t>
-      </w:r>
-      <w:proofErr w:type="spellEnd"/>
-      <w:r>
-        <w:rPr>
-          <w:rFonts w:ascii="Arial" w:hAnsi="Arial" w:cs="Arial"/>
-          <w:color w:val="FF0000"/>
-        </w:rPr>
-        <w:t xml:space="preserve"> </w:t>
-      </w:r>
-      <w:proofErr w:type="spellStart"/>
-      <w:r>
-        <w:rPr>
-          <w:rFonts w:ascii="Arial" w:hAnsi="Arial" w:cs="Arial"/>
-          <w:color w:val="FF0000"/>
-        </w:rPr>
-        <w:t>programm</w:t>
-      </w:r>
-      <w:proofErr w:type="spellEnd"/>
-      <w:r>
-        <w:rPr>
-          <w:rFonts w:ascii="Arial" w:hAnsi="Arial" w:cs="Arial"/>
-          <w:color w:val="FF0000"/>
-        </w:rPr>
-        <w:t xml:space="preserve"> wäre</w:t>
+        <w:t>Gibt Java AWT, Java Swing, sollte kein durcheinander kommen, zumindest wenn das Programm in zehntausendjahren mal das krasse hightech programm wäre</w:t>
       </w:r>
     </w:p>
     <w:p>
@@ -1648,27 +1558,15 @@
     </w:p>
     <w:p>
       <w:pPr>
-        <w:pStyle w:val="KeinLeerraum"/>
-        <w:spacing w:line="360" w:lineRule="auto"/>
-        <w:jc w:val="both"/>
-        <w:outlineLvl w:val="7"/>
-        <w:rPr>
-          <w:rFonts w:ascii="Arial" w:hAnsi="Arial" w:cs="Arial"/>
-        </w:rPr>
-      </w:pPr>
-    </w:p>
-    <w:p>
-      <w:pPr>
-        <w:spacing w:line="360" w:lineRule="auto"/>
-        <w:jc w:val="both"/>
-        <w:outlineLvl w:val="7"/>
-        <w:rPr>
-          <w:rFonts w:ascii="Arial" w:hAnsi="Arial" w:cs="Arial"/>
-        </w:rPr>
-      </w:pPr>
-      <w:r>
-        <w:rPr>
-          <w:rFonts w:ascii="Arial" w:hAnsi="Arial" w:cs="Arial"/>
+        <w:rPr>
+          <w:rFonts w:ascii="Arial" w:hAnsi="Arial" w:cs="Arial"/>
+          <w:color w:val="FF0000"/>
+        </w:rPr>
+      </w:pPr>
+      <w:r>
+        <w:rPr>
+          <w:rFonts w:ascii="Arial" w:hAnsi="Arial" w:cs="Arial"/>
+          <w:color w:val="FF0000"/>
         </w:rPr>
         <w:br w:type="page"/>
       </w:r>
@@ -1676,6 +1574,191 @@
     <w:p>
       <w:pPr>
         <w:pStyle w:val="KeinLeerraum"/>
+        <w:numPr>
+          <w:ilvl w:val="0"/>
+          <w:numId w:val="3"/>
+        </w:numPr>
+        <w:spacing w:line="360" w:lineRule="auto"/>
+        <w:jc w:val="both"/>
+        <w:outlineLvl w:val="7"/>
+        <w:rPr>
+          <w:rFonts w:ascii="Arial" w:hAnsi="Arial" w:cs="Arial"/>
+          <w:color w:val="FF0000"/>
+        </w:rPr>
+      </w:pPr>
+    </w:p>
+    <w:p>
+      <w:pPr>
+        <w:pStyle w:val="KeinLeerraum"/>
+        <w:spacing w:line="360" w:lineRule="auto"/>
+        <w:jc w:val="both"/>
+        <w:outlineLvl w:val="7"/>
+        <w:rPr>
+          <w:rFonts w:ascii="Arial" w:hAnsi="Arial" w:cs="Arial"/>
+        </w:rPr>
+      </w:pPr>
+    </w:p>
+    <w:p>
+      <w:pPr>
+        <w:pStyle w:val="KeinLeerraum"/>
+        <w:spacing w:line="360" w:lineRule="auto"/>
+        <w:jc w:val="both"/>
+        <w:outlineLvl w:val="7"/>
+        <w:rPr>
+          <w:rFonts w:ascii="Arial" w:hAnsi="Arial" w:cs="Arial"/>
+        </w:rPr>
+      </w:pPr>
+    </w:p>
+    <w:p>
+      <w:pPr>
+        <w:pStyle w:val="KeinLeerraum"/>
+        <w:spacing w:line="360" w:lineRule="auto"/>
+        <w:jc w:val="both"/>
+        <w:outlineLvl w:val="7"/>
+        <w:rPr>
+          <w:rFonts w:ascii="Arial" w:hAnsi="Arial" w:cs="Arial"/>
+        </w:rPr>
+      </w:pPr>
+    </w:p>
+    <w:p>
+      <w:pPr>
+        <w:pStyle w:val="KeinLeerraum"/>
+        <w:spacing w:line="360" w:lineRule="auto"/>
+        <w:jc w:val="both"/>
+        <w:outlineLvl w:val="7"/>
+        <w:rPr>
+          <w:rFonts w:ascii="Arial" w:hAnsi="Arial" w:cs="Arial"/>
+        </w:rPr>
+      </w:pPr>
+    </w:p>
+    <w:p>
+      <w:pPr>
+        <w:pStyle w:val="KeinLeerraum"/>
+        <w:spacing w:line="360" w:lineRule="auto"/>
+        <w:jc w:val="both"/>
+        <w:outlineLvl w:val="7"/>
+        <w:rPr>
+          <w:rFonts w:ascii="Arial" w:hAnsi="Arial" w:cs="Arial"/>
+        </w:rPr>
+      </w:pPr>
+      <w:r>
+        <w:rPr>
+          <w:rFonts w:ascii="Arial" w:hAnsi="Arial" w:cs="Arial"/>
+        </w:rPr>
+        <w:t>Gemäss Youtube, AWT alt, SWING tod, und</w:t>
+      </w:r>
+      <w:r>
+        <w:rPr>
+          <w:rFonts w:ascii="Arial" w:hAnsi="Arial" w:cs="Arial"/>
+        </w:rPr>
+        <w:t xml:space="preserve"> JavaFX kann alles, ist "Schöner" kann viel mehr, und vorallem, mit diesem kann man auch Handy- App(handled device) machen.</w:t>
+      </w:r>
+    </w:p>
+    <w:p>
+      <w:pPr>
+        <w:pStyle w:val="KeinLeerraum"/>
+        <w:spacing w:line="360" w:lineRule="auto"/>
+        <w:jc w:val="both"/>
+        <w:outlineLvl w:val="7"/>
+        <w:rPr>
+          <w:rFonts w:ascii="Arial" w:hAnsi="Arial" w:cs="Arial"/>
+        </w:rPr>
+      </w:pPr>
+      <w:r>
+        <w:rPr>
+          <w:rFonts w:ascii="Arial" w:hAnsi="Arial" w:cs="Arial"/>
+        </w:rPr>
+        <w:t>Also…</w:t>
+      </w:r>
+    </w:p>
+    <w:p>
+      <w:pPr>
+        <w:pStyle w:val="KeinLeerraum"/>
+        <w:spacing w:line="360" w:lineRule="auto"/>
+        <w:jc w:val="both"/>
+        <w:outlineLvl w:val="7"/>
+        <w:rPr>
+          <w:rFonts w:ascii="Arial" w:hAnsi="Arial" w:cs="Arial"/>
+        </w:rPr>
+      </w:pPr>
+      <w:r>
+        <w:rPr>
+          <w:noProof/>
+        </w:rPr>
+        <w:drawing>
+          <wp:inline distT="0" distB="0" distL="0" distR="0" wp14:anchorId="432E3476" wp14:editId="1FBB72B7">
+            <wp:extent cx="3421380" cy="1882140"/>
+            <wp:effectExtent l="0" t="0" r="7620" b="3810"/>
+            <wp:docPr id="2" name="Grafik 2" descr="Ein Bild, das Text, Screenshot, Monitor, Bildschirm enthält.&#10;&#10;Automatisch generierte Beschreibung"/>
+            <wp:cNvGraphicFramePr>
+              <a:graphicFrameLocks xmlns:a="http://schemas.openxmlformats.org/drawingml/2006/main" noChangeAspect="1"/>
+            </wp:cNvGraphicFramePr>
+            <a:graphic xmlns:a="http://schemas.openxmlformats.org/drawingml/2006/main">
+              <a:graphicData uri="http://schemas.openxmlformats.org/drawingml/2006/picture">
+                <pic:pic xmlns:pic="http://schemas.openxmlformats.org/drawingml/2006/picture">
+                  <pic:nvPicPr>
+                    <pic:cNvPr id="2" name="Grafik 2" descr="Ein Bild, das Text, Screenshot, Monitor, Bildschirm enthält.&#10;&#10;Automatisch generierte Beschreibung"/>
+                    <pic:cNvPicPr/>
+                  </pic:nvPicPr>
+                  <pic:blipFill rotWithShape="1">
+                    <a:blip r:embed="rId8"/>
+                    <a:srcRect l="20902" t="16934" r="19700" b="24971"/>
+                    <a:stretch/>
+                  </pic:blipFill>
+                  <pic:spPr bwMode="auto">
+                    <a:xfrm>
+                      <a:off x="0" y="0"/>
+                      <a:ext cx="3421380" cy="1882140"/>
+                    </a:xfrm>
+                    <a:prstGeom prst="rect">
+                      <a:avLst/>
+                    </a:prstGeom>
+                    <a:ln>
+                      <a:noFill/>
+                    </a:ln>
+                    <a:extLst>
+                      <a:ext uri="{53640926-AAD7-44D8-BBD7-CCE9431645EC}">
+                        <a14:shadowObscured xmlns:a14="http://schemas.microsoft.com/office/drawing/2010/main"/>
+                      </a:ext>
+                    </a:extLst>
+                  </pic:spPr>
+                </pic:pic>
+              </a:graphicData>
+            </a:graphic>
+          </wp:inline>
+        </w:drawing>
+      </w:r>
+    </w:p>
+    <w:p>
+      <w:pPr>
+        <w:pStyle w:val="KeinLeerraum"/>
+        <w:spacing w:line="360" w:lineRule="auto"/>
+        <w:jc w:val="both"/>
+        <w:outlineLvl w:val="7"/>
+        <w:rPr>
+          <w:rFonts w:ascii="Arial" w:hAnsi="Arial" w:cs="Arial"/>
+        </w:rPr>
+      </w:pPr>
+    </w:p>
+    <w:p>
+      <w:pPr>
+        <w:spacing w:line="360" w:lineRule="auto"/>
+        <w:jc w:val="both"/>
+        <w:outlineLvl w:val="7"/>
+        <w:rPr>
+          <w:rFonts w:ascii="Arial" w:hAnsi="Arial" w:cs="Arial"/>
+        </w:rPr>
+      </w:pPr>
+      <w:r>
+        <w:rPr>
+          <w:rFonts w:ascii="Arial" w:hAnsi="Arial" w:cs="Arial"/>
+        </w:rPr>
+        <w:br w:type="page"/>
+      </w:r>
+    </w:p>
+    <w:p>
+      <w:pPr>
+        <w:pStyle w:val="KeinLeerraum"/>
       </w:pPr>
     </w:p>
     <w:p>
@@ -1727,15 +1810,7 @@
         <w:pStyle w:val="KeinLeerraum"/>
       </w:pPr>
       <w:r>
-        <w:t xml:space="preserve">Eine Oberfläche, Vielleicht sogar mit einem Login (könnte gemäss Lehrer </w:t>
-      </w:r>
-      <w:proofErr w:type="spellStart"/>
-      <w:r>
-        <w:t>ev</w:t>
-      </w:r>
-      <w:proofErr w:type="spellEnd"/>
-      <w:r>
-        <w:t xml:space="preserve"> sogar schwer werden), </w:t>
+        <w:t xml:space="preserve">Eine Oberfläche, Vielleicht sogar mit einem Login (könnte gemäss Lehrer ev sogar schwer werden), </w:t>
       </w:r>
     </w:p>
     <w:p>
@@ -1746,31 +1821,7 @@
         <w:t>wo man sich anmelden kann</w:t>
       </w:r>
       <w:r>
-        <w:t>, dann kann man seinen Maschinenpark, (oder seine Lastwagen auswählen), und nur der Chef darf reinschreiben (</w:t>
-      </w:r>
-      <w:proofErr w:type="spellStart"/>
-      <w:r>
-        <w:t>lastwagen</w:t>
-      </w:r>
-      <w:proofErr w:type="spellEnd"/>
-      <w:r>
-        <w:t xml:space="preserve"> 1, reifen </w:t>
-      </w:r>
-      <w:proofErr w:type="spellStart"/>
-      <w:r>
-        <w:t>kapuut</w:t>
-      </w:r>
-      <w:proofErr w:type="spellEnd"/>
-      <w:r>
-        <w:t xml:space="preserve">) Anlage 1, Glühbirne kaputt, und nur der </w:t>
-      </w:r>
-      <w:proofErr w:type="spellStart"/>
-      <w:r>
-        <w:t>WerkstattChef</w:t>
-      </w:r>
-      <w:proofErr w:type="spellEnd"/>
-      <w:r>
-        <w:t xml:space="preserve"> darf reinschreiben, Glühbirne ersetzt.</w:t>
+        <w:t>, dann kann man seinen Maschinenpark, (oder seine Lastwagen auswählen), und nur der Chef darf reinschreiben (lastwagen 1, reifen kapuut) Anlage 1, Glühbirne kaputt, und nur der WerkstattChef darf reinschreiben, Glühbirne ersetzt.</w:t>
       </w:r>
     </w:p>
     <w:p>
@@ -1804,39 +1855,21 @@
           <w:numId w:val="2"/>
         </w:numPr>
       </w:pPr>
-      <w:proofErr w:type="spellStart"/>
-      <w:r>
-        <w:t>Leherer</w:t>
-      </w:r>
-      <w:proofErr w:type="spellEnd"/>
-      <w:r>
-        <w:t xml:space="preserve"> meint, solch </w:t>
-      </w:r>
-      <w:proofErr w:type="spellStart"/>
-      <w:r>
-        <w:t>Semesterarbieten</w:t>
-      </w:r>
-      <w:proofErr w:type="spellEnd"/>
-      <w:r>
-        <w:t xml:space="preserve"> könnten dann auch für die Nächste Semesterarbeit verwendet und erweitert werden</w:t>
-      </w:r>
-    </w:p>
-    <w:p>
-      <w:pPr>
-        <w:pStyle w:val="KeinLeerraum"/>
-      </w:pPr>
-    </w:p>
-    <w:p>
-      <w:pPr>
-        <w:pStyle w:val="KeinLeerraum"/>
-      </w:pPr>
-      <w:proofErr w:type="spellStart"/>
-      <w:r>
-        <w:t>zB</w:t>
-      </w:r>
-      <w:proofErr w:type="spellEnd"/>
-      <w:r>
-        <w:t>. Chef hat Computer, mit diesem Programm, Werkstattchef hat Computer mit diesem Programm, und sehen beide dasselbe</w:t>
+      <w:r>
+        <w:t>Leherer meint, solch Semesterarbieten könnten dann auch für die Nächste Semesterarbeit verwendet und erweitert werden</w:t>
+      </w:r>
+    </w:p>
+    <w:p>
+      <w:pPr>
+        <w:pStyle w:val="KeinLeerraum"/>
+      </w:pPr>
+    </w:p>
+    <w:p>
+      <w:pPr>
+        <w:pStyle w:val="KeinLeerraum"/>
+      </w:pPr>
+      <w:r>
+        <w:t>zB. Chef hat Computer, mit diesem Programm, Werkstattchef hat Computer mit diesem Programm, und sehen beide dasselbe</w:t>
       </w:r>
     </w:p>
     <w:p>
@@ -1915,31 +1948,7 @@
         <w:ind w:left="720"/>
       </w:pPr>
       <w:r>
-        <w:t xml:space="preserve">Dies könnte man aber lösen mit </w:t>
-      </w:r>
-      <w:proofErr w:type="spellStart"/>
-      <w:r>
-        <w:t>Cardlayout</w:t>
-      </w:r>
-      <w:proofErr w:type="spellEnd"/>
-      <w:r>
-        <w:t xml:space="preserve"> Manager (ist </w:t>
-      </w:r>
-      <w:proofErr w:type="gramStart"/>
-      <w:r>
-        <w:t>irgend ein</w:t>
-      </w:r>
-      <w:proofErr w:type="gramEnd"/>
-      <w:r>
-        <w:t xml:space="preserve"> Code von Java), jedoch wie, dauert lange zum heraus finden (wobei ich halbwegs die </w:t>
-      </w:r>
-      <w:proofErr w:type="spellStart"/>
-      <w:r>
-        <w:t>lösung</w:t>
-      </w:r>
-      <w:proofErr w:type="spellEnd"/>
-      <w:r>
-        <w:t xml:space="preserve"> eigentlich hätte, aber ich verstehe sie nicht)</w:t>
+        <w:t>Dies könnte man aber lösen mit Cardlayout Manager (ist irgend ein Code von Java), jedoch wie, dauert lange zum heraus finden (wobei ich halbwegs die lösung eigentlich hätte, aber ich verstehe sie nicht)</w:t>
       </w:r>
     </w:p>
     <w:p>
@@ -1951,15 +1960,7 @@
         </w:numPr>
       </w:pPr>
       <w:r>
-        <w:t xml:space="preserve">JUNIT </w:t>
-      </w:r>
-      <w:proofErr w:type="spellStart"/>
-      <w:r>
-        <w:t>test</w:t>
-      </w:r>
-      <w:proofErr w:type="spellEnd"/>
-      <w:r>
-        <w:t>, alles was dazugehört</w:t>
+        <w:t>JUNIT test, alles was dazugehört</w:t>
       </w:r>
     </w:p>
     <w:p>
@@ -1970,21 +1971,8 @@
           <w:numId w:val="1"/>
         </w:numPr>
       </w:pPr>
-      <w:proofErr w:type="spellStart"/>
-      <w:r>
-        <w:t>Scrum</w:t>
-      </w:r>
-      <w:proofErr w:type="spellEnd"/>
-      <w:r>
-        <w:t xml:space="preserve"> Zeugs und </w:t>
-      </w:r>
-      <w:proofErr w:type="spellStart"/>
-      <w:r>
-        <w:t>Git</w:t>
-      </w:r>
-      <w:proofErr w:type="spellEnd"/>
-      <w:r>
-        <w:t>…</w:t>
+      <w:r>
+        <w:t>Scrum Zeugs und Git…</w:t>
       </w:r>
     </w:p>
     <w:p>
@@ -2021,31 +2009,7 @@
         </w:numPr>
       </w:pPr>
       <w:r>
-        <w:t xml:space="preserve">ausser </w:t>
-      </w:r>
-      <w:proofErr w:type="spellStart"/>
-      <w:r>
-        <w:t>allenfals</w:t>
-      </w:r>
-      <w:proofErr w:type="spellEnd"/>
-      <w:r>
-        <w:t xml:space="preserve"> das </w:t>
-      </w:r>
-      <w:proofErr w:type="spellStart"/>
-      <w:r>
-        <w:t>FirmenLogo</w:t>
-      </w:r>
-      <w:proofErr w:type="spellEnd"/>
-      <w:r>
-        <w:t xml:space="preserve"> als Bild, und </w:t>
-      </w:r>
-      <w:proofErr w:type="spellStart"/>
-      <w:r>
-        <w:t>ev</w:t>
-      </w:r>
-      <w:proofErr w:type="spellEnd"/>
-      <w:r>
-        <w:t xml:space="preserve"> der Anlagename als String wird man nichts </w:t>
+        <w:t xml:space="preserve">ausser allenfals das FirmenLogo als Bild, und ev der Anlagename als String wird man nichts </w:t>
       </w:r>
       <w:r>
         <w:t>weiteres haben im Programm</w:t>
@@ -2113,13 +2077,8 @@
           <w:numId w:val="1"/>
         </w:numPr>
       </w:pPr>
-      <w:proofErr w:type="spellStart"/>
-      <w:r>
-        <w:t>MariaDB</w:t>
-      </w:r>
-      <w:proofErr w:type="spellEnd"/>
-      <w:r>
-        <w:t xml:space="preserve"> wird wahrscheinlich nie installiert in der Firma </w:t>
+      <w:r>
+        <w:t xml:space="preserve">MariaDB wird wahrscheinlich nie installiert in der Firma </w:t>
       </w:r>
     </w:p>
     <w:p>
@@ -2130,13 +2089,8 @@
           <w:numId w:val="1"/>
         </w:numPr>
       </w:pPr>
-      <w:proofErr w:type="spellStart"/>
-      <w:r>
-        <w:t>MariaDB</w:t>
-      </w:r>
-      <w:proofErr w:type="spellEnd"/>
-      <w:r>
-        <w:t xml:space="preserve"> kann nur zuhause ge6testet werden</w:t>
+      <w:r>
+        <w:t>MariaDB kann nur zuhause ge6testet werden</w:t>
       </w:r>
     </w:p>
     <w:p>
@@ -2191,21 +2145,7 @@
         <w:rPr>
           <w:rFonts w:ascii="Arial" w:hAnsi="Arial" w:cs="Arial"/>
         </w:rPr>
-        <w:t xml:space="preserve">Foto </w:t>
-      </w:r>
-      <w:proofErr w:type="spellStart"/>
-      <w:r>
-        <w:rPr>
-          <w:rFonts w:ascii="Arial" w:hAnsi="Arial" w:cs="Arial"/>
-        </w:rPr>
-        <w:t>Bewis</w:t>
-      </w:r>
-      <w:proofErr w:type="spellEnd"/>
-      <w:r>
-        <w:rPr>
-          <w:rFonts w:ascii="Arial" w:hAnsi="Arial" w:cs="Arial"/>
-        </w:rPr>
-        <w:t xml:space="preserve"> Mubea</w:t>
+        <w:t>Foto Bewis Mubea</w:t>
       </w:r>
     </w:p>
     <w:p>
@@ -2255,7 +2195,7 @@
                     </pic:cNvPicPr>
                   </pic:nvPicPr>
                   <pic:blipFill>
-                    <a:blip r:embed="rId8" cstate="print">
+                    <a:blip r:embed="rId9" cstate="print">
                       <a:extLst>
                         <a:ext uri="{28A0092B-C50C-407E-A947-70E740481C1C}">
                           <a14:useLocalDpi xmlns:a14="http://schemas.microsoft.com/office/drawing/2010/main" val="0"/>
@@ -2642,8 +2582,8 @@
       </w:pPr>
     </w:p>
     <w:sectPr>
-      <w:headerReference w:type="default" r:id="rId9"/>
-      <w:footerReference w:type="default" r:id="rId10"/>
+      <w:headerReference w:type="default" r:id="rId10"/>
+      <w:footerReference w:type="default" r:id="rId11"/>
       <w:pgSz w:w="11906" w:h="17338"/>
       <w:pgMar w:top="1208" w:right="1134" w:bottom="709" w:left="1701" w:header="720" w:footer="720" w:gutter="0"/>
       <w:pgNumType w:start="0"/>
@@ -2811,11 +2751,9 @@
       <w:pStyle w:val="Kopfzeile"/>
       <w:jc w:val="center"/>
     </w:pPr>
-    <w:proofErr w:type="spellStart"/>
     <w:r>
       <w:t>SemseterArbewit</w:t>
     </w:r>
-    <w:proofErr w:type="spellEnd"/>
   </w:p>
   <w:p>
     <w:pPr>
@@ -3302,6 +3240,7 @@
     <w:lsdException w:name="HTML Sample" w:semiHidden="1" w:unhideWhenUsed="1"/>
     <w:lsdException w:name="HTML Typewriter" w:semiHidden="1" w:unhideWhenUsed="1"/>
     <w:lsdException w:name="HTML Variable" w:semiHidden="1" w:unhideWhenUsed="1"/>
+    <w:lsdException w:name="Normal Table" w:semiHidden="1" w:unhideWhenUsed="1"/>
     <w:lsdException w:name="annotation subject" w:semiHidden="1" w:unhideWhenUsed="1"/>
     <w:lsdException w:name="No List" w:semiHidden="1" w:unhideWhenUsed="1"/>
     <w:lsdException w:name="Outline List 1" w:semiHidden="1" w:unhideWhenUsed="1"/>
@@ -3344,8 +3283,11 @@
     <w:lsdException w:name="Table Contemporary" w:semiHidden="1" w:unhideWhenUsed="1"/>
     <w:lsdException w:name="Table Elegant" w:semiHidden="1" w:unhideWhenUsed="1"/>
     <w:lsdException w:name="Table Professional" w:semiHidden="1" w:unhideWhenUsed="1"/>
+    <w:lsdException w:name="Table Subtle 1" w:semiHidden="1" w:unhideWhenUsed="1"/>
     <w:lsdException w:name="Table Subtle 2" w:semiHidden="1" w:unhideWhenUsed="1"/>
     <w:lsdException w:name="Table Web 1" w:semiHidden="1" w:unhideWhenUsed="1"/>
+    <w:lsdException w:name="Table Web 2" w:semiHidden="1" w:unhideWhenUsed="1"/>
+    <w:lsdException w:name="Table Web 3" w:semiHidden="1" w:unhideWhenUsed="1"/>
     <w:lsdException w:name="Balloon Text" w:semiHidden="1" w:unhideWhenUsed="1"/>
     <w:lsdException w:name="Table Grid" w:uiPriority="39"/>
     <w:lsdException w:name="Table Theme" w:semiHidden="1" w:unhideWhenUsed="1"/>
@@ -4023,6 +3965,7 @@
     <w:rsidRoot w:val="00384F3A"/>
     <w:rsid w:val="00384F3A"/>
     <w:rsid w:val="005D30C8"/>
+    <w:rsid w:val="009D5802"/>
     <w:rsid w:val="00CC1DE6"/>
     <w:rsid w:val="00D9381B"/>
   </w:rsids>
@@ -4170,6 +4113,7 @@
     <w:lsdException w:name="HTML Sample" w:semiHidden="1" w:unhideWhenUsed="1"/>
     <w:lsdException w:name="HTML Typewriter" w:semiHidden="1" w:unhideWhenUsed="1"/>
     <w:lsdException w:name="HTML Variable" w:semiHidden="1" w:unhideWhenUsed="1"/>
+    <w:lsdException w:name="Normal Table" w:semiHidden="1" w:unhideWhenUsed="1"/>
     <w:lsdException w:name="annotation subject" w:semiHidden="1" w:unhideWhenUsed="1"/>
     <w:lsdException w:name="No List" w:semiHidden="1" w:unhideWhenUsed="1"/>
     <w:lsdException w:name="Outline List 1" w:semiHidden="1" w:unhideWhenUsed="1"/>
@@ -4212,8 +4156,11 @@
     <w:lsdException w:name="Table Contemporary" w:semiHidden="1" w:unhideWhenUsed="1"/>
     <w:lsdException w:name="Table Elegant" w:semiHidden="1" w:unhideWhenUsed="1"/>
     <w:lsdException w:name="Table Professional" w:semiHidden="1" w:unhideWhenUsed="1"/>
+    <w:lsdException w:name="Table Subtle 1" w:semiHidden="1" w:unhideWhenUsed="1"/>
     <w:lsdException w:name="Table Subtle 2" w:semiHidden="1" w:unhideWhenUsed="1"/>
     <w:lsdException w:name="Table Web 1" w:semiHidden="1" w:unhideWhenUsed="1"/>
+    <w:lsdException w:name="Table Web 2" w:semiHidden="1" w:unhideWhenUsed="1"/>
+    <w:lsdException w:name="Table Web 3" w:semiHidden="1" w:unhideWhenUsed="1"/>
     <w:lsdException w:name="Balloon Text" w:semiHidden="1" w:unhideWhenUsed="1"/>
     <w:lsdException w:name="Table Grid" w:uiPriority="39"/>
     <w:lsdException w:name="Table Theme" w:semiHidden="1" w:unhideWhenUsed="1"/>

</xml_diff>